<commit_message>
remove str_to_sentance from save_graph() and save_table() and small edit to ref_docx
</commit_message>
<xml_diff>
--- a/inst/rmd/refdoc_noaa_tech_memo.docx
+++ b/inst/rmd/refdoc_noaa_tech_memo.docx
@@ -1459,6 +1459,101 @@
       <w:proofErr w:type="gramEnd"/>
     </w:p>
     <w:p>
+      <w:r>
+        <w:rPr>
+          <w:noProof/>
+        </w:rPr>
+        <w:drawing>
+          <wp:inline distT="0" distB="0" distL="0" distR="0" wp14:anchorId="42C585E5" wp14:editId="2EAE742A">
+            <wp:extent cx="4620126" cy="3696101"/>
+            <wp:effectExtent l="0" t="0" r="0" b="0"/>
+            <wp:docPr id="3" name="Picture" descr="Figure 5. Cpue of walleye pollock (gadus chalcogrammus) across the northern and eastern bering sea."/>
+            <wp:cNvGraphicFramePr/>
+            <a:graphic xmlns:a="http://schemas.openxmlformats.org/drawingml/2006/main">
+              <a:graphicData uri="http://schemas.openxmlformats.org/drawingml/2006/picture">
+                <pic:pic xmlns:pic="http://schemas.openxmlformats.org/drawingml/2006/picture">
+                  <pic:nvPicPr>
+                    <pic:cNvPr id="0" name="Picture" descr="C:/Users/Emii/Documents/Homework/1AFSC_GAP/AFSCDataReport/output/2021-03-09/chapters/001_results_spp_005WalleyePollock_files/figure-docx/G1c-1.png"/>
+                    <pic:cNvPicPr>
+                      <a:picLocks noChangeAspect="1" noChangeArrowheads="1"/>
+                    </pic:cNvPicPr>
+                  </pic:nvPicPr>
+                  <pic:blipFill>
+                    <a:blip r:embed="rId11"/>
+                    <a:stretch>
+                      <a:fillRect/>
+                    </a:stretch>
+                  </pic:blipFill>
+                  <pic:spPr bwMode="auto">
+                    <a:xfrm>
+                      <a:off x="0" y="0"/>
+                      <a:ext cx="4620126" cy="3696101"/>
+                    </a:xfrm>
+                    <a:prstGeom prst="rect">
+                      <a:avLst/>
+                    </a:prstGeom>
+                    <a:noFill/>
+                    <a:ln w="9525">
+                      <a:noFill/>
+                      <a:headEnd/>
+                      <a:tailEnd/>
+                    </a:ln>
+                  </pic:spPr>
+                </pic:pic>
+              </a:graphicData>
+            </a:graphic>
+          </wp:inline>
+        </w:drawing>
+      </w:r>
+    </w:p>
+    <w:p>
+      <w:pPr>
+        <w:pStyle w:val="ImageCaption"/>
+      </w:pPr>
+      <w:r>
+        <w:t xml:space="preserve">Figure 5. </w:t>
+      </w:r>
+      <w:proofErr w:type="spellStart"/>
+      <w:r>
+        <w:t>Cpue</w:t>
+      </w:r>
+      <w:proofErr w:type="spellEnd"/>
+      <w:r>
+        <w:t xml:space="preserve"> of walleye pollock (</w:t>
+      </w:r>
+      <w:proofErr w:type="spellStart"/>
+      <w:r>
+        <w:t>gadus</w:t>
+      </w:r>
+      <w:proofErr w:type="spellEnd"/>
+      <w:r>
+        <w:t xml:space="preserve"> </w:t>
+      </w:r>
+      <w:proofErr w:type="spellStart"/>
+      <w:r>
+        <w:t>chalcogrammus</w:t>
+      </w:r>
+      <w:proofErr w:type="spellEnd"/>
+      <w:r>
+        <w:t xml:space="preserve">) across the northern and eastern </w:t>
+      </w:r>
+      <w:proofErr w:type="spellStart"/>
+      <w:r>
+        <w:t>bering</w:t>
+      </w:r>
+      <w:proofErr w:type="spellEnd"/>
+      <w:r>
+        <w:t xml:space="preserve"> </w:t>
+      </w:r>
+      <w:proofErr w:type="spellStart"/>
+      <w:proofErr w:type="gramStart"/>
+      <w:r>
+        <w:t>sea.s</w:t>
+      </w:r>
+      <w:proofErr w:type="spellEnd"/>
+      <w:proofErr w:type="gramEnd"/>
+    </w:p>
+    <w:p>
       <w:pPr>
         <w:pStyle w:val="BodyText"/>
       </w:pPr>
@@ -1759,6 +1854,191 @@
     </w:lvl>
   </w:abstractNum>
   <w:abstractNum w:abstractNumId="2" w15:restartNumberingAfterBreak="0">
+    <w:nsid w:val="FFFFFF7C"/>
+    <w:multiLevelType w:val="singleLevel"/>
+    <w:tmpl w:val="0A303C10"/>
+    <w:lvl w:ilvl="0">
+      <w:start w:val="1"/>
+      <w:numFmt w:val="decimal"/>
+      <w:lvlText w:val="%1."/>
+      <w:lvlJc w:val="left"/>
+      <w:pPr>
+        <w:tabs>
+          <w:tab w:val="num" w:pos="1800"/>
+        </w:tabs>
+        <w:ind w:left="1800" w:hanging="360"/>
+      </w:pPr>
+    </w:lvl>
+  </w:abstractNum>
+  <w:abstractNum w:abstractNumId="3" w15:restartNumberingAfterBreak="0">
+    <w:nsid w:val="FFFFFF7D"/>
+    <w:multiLevelType w:val="singleLevel"/>
+    <w:tmpl w:val="B40CD706"/>
+    <w:lvl w:ilvl="0">
+      <w:start w:val="1"/>
+      <w:numFmt w:val="decimal"/>
+      <w:lvlText w:val="%1."/>
+      <w:lvlJc w:val="left"/>
+      <w:pPr>
+        <w:tabs>
+          <w:tab w:val="num" w:pos="1440"/>
+        </w:tabs>
+        <w:ind w:left="1440" w:hanging="360"/>
+      </w:pPr>
+    </w:lvl>
+  </w:abstractNum>
+  <w:abstractNum w:abstractNumId="4" w15:restartNumberingAfterBreak="0">
+    <w:nsid w:val="FFFFFF7E"/>
+    <w:multiLevelType w:val="singleLevel"/>
+    <w:tmpl w:val="125232BC"/>
+    <w:lvl w:ilvl="0">
+      <w:start w:val="1"/>
+      <w:numFmt w:val="decimal"/>
+      <w:lvlText w:val="%1."/>
+      <w:lvlJc w:val="left"/>
+      <w:pPr>
+        <w:tabs>
+          <w:tab w:val="num" w:pos="1080"/>
+        </w:tabs>
+        <w:ind w:left="1080" w:hanging="360"/>
+      </w:pPr>
+    </w:lvl>
+  </w:abstractNum>
+  <w:abstractNum w:abstractNumId="5" w15:restartNumberingAfterBreak="0">
+    <w:nsid w:val="FFFFFF7F"/>
+    <w:multiLevelType w:val="singleLevel"/>
+    <w:tmpl w:val="809C54A8"/>
+    <w:lvl w:ilvl="0">
+      <w:start w:val="1"/>
+      <w:numFmt w:val="decimal"/>
+      <w:lvlText w:val="%1."/>
+      <w:lvlJc w:val="left"/>
+      <w:pPr>
+        <w:tabs>
+          <w:tab w:val="num" w:pos="720"/>
+        </w:tabs>
+        <w:ind w:left="720" w:hanging="360"/>
+      </w:pPr>
+    </w:lvl>
+  </w:abstractNum>
+  <w:abstractNum w:abstractNumId="6" w15:restartNumberingAfterBreak="0">
+    <w:nsid w:val="FFFFFF80"/>
+    <w:multiLevelType w:val="singleLevel"/>
+    <w:tmpl w:val="352C2304"/>
+    <w:lvl w:ilvl="0">
+      <w:start w:val="1"/>
+      <w:numFmt w:val="bullet"/>
+      <w:lvlText w:val=""/>
+      <w:lvlJc w:val="left"/>
+      <w:pPr>
+        <w:tabs>
+          <w:tab w:val="num" w:pos="1800"/>
+        </w:tabs>
+        <w:ind w:left="1800" w:hanging="360"/>
+      </w:pPr>
+      <w:rPr>
+        <w:rFonts w:ascii="Symbol" w:hAnsi="Symbol" w:hint="default"/>
+      </w:rPr>
+    </w:lvl>
+  </w:abstractNum>
+  <w:abstractNum w:abstractNumId="7" w15:restartNumberingAfterBreak="0">
+    <w:nsid w:val="FFFFFF81"/>
+    <w:multiLevelType w:val="singleLevel"/>
+    <w:tmpl w:val="B930206C"/>
+    <w:lvl w:ilvl="0">
+      <w:start w:val="1"/>
+      <w:numFmt w:val="bullet"/>
+      <w:lvlText w:val=""/>
+      <w:lvlJc w:val="left"/>
+      <w:pPr>
+        <w:tabs>
+          <w:tab w:val="num" w:pos="1440"/>
+        </w:tabs>
+        <w:ind w:left="1440" w:hanging="360"/>
+      </w:pPr>
+      <w:rPr>
+        <w:rFonts w:ascii="Symbol" w:hAnsi="Symbol" w:hint="default"/>
+      </w:rPr>
+    </w:lvl>
+  </w:abstractNum>
+  <w:abstractNum w:abstractNumId="8" w15:restartNumberingAfterBreak="0">
+    <w:nsid w:val="FFFFFF82"/>
+    <w:multiLevelType w:val="singleLevel"/>
+    <w:tmpl w:val="6D92D7F6"/>
+    <w:lvl w:ilvl="0">
+      <w:start w:val="1"/>
+      <w:numFmt w:val="bullet"/>
+      <w:lvlText w:val=""/>
+      <w:lvlJc w:val="left"/>
+      <w:pPr>
+        <w:tabs>
+          <w:tab w:val="num" w:pos="1080"/>
+        </w:tabs>
+        <w:ind w:left="1080" w:hanging="360"/>
+      </w:pPr>
+      <w:rPr>
+        <w:rFonts w:ascii="Symbol" w:hAnsi="Symbol" w:hint="default"/>
+      </w:rPr>
+    </w:lvl>
+  </w:abstractNum>
+  <w:abstractNum w:abstractNumId="9" w15:restartNumberingAfterBreak="0">
+    <w:nsid w:val="FFFFFF83"/>
+    <w:multiLevelType w:val="singleLevel"/>
+    <w:tmpl w:val="EB7A4DCE"/>
+    <w:lvl w:ilvl="0">
+      <w:start w:val="1"/>
+      <w:numFmt w:val="bullet"/>
+      <w:lvlText w:val=""/>
+      <w:lvlJc w:val="left"/>
+      <w:pPr>
+        <w:tabs>
+          <w:tab w:val="num" w:pos="720"/>
+        </w:tabs>
+        <w:ind w:left="720" w:hanging="360"/>
+      </w:pPr>
+      <w:rPr>
+        <w:rFonts w:ascii="Symbol" w:hAnsi="Symbol" w:hint="default"/>
+      </w:rPr>
+    </w:lvl>
+  </w:abstractNum>
+  <w:abstractNum w:abstractNumId="10" w15:restartNumberingAfterBreak="0">
+    <w:nsid w:val="FFFFFF88"/>
+    <w:multiLevelType w:val="singleLevel"/>
+    <w:tmpl w:val="C1A2FB5C"/>
+    <w:lvl w:ilvl="0">
+      <w:start w:val="1"/>
+      <w:numFmt w:val="decimal"/>
+      <w:lvlText w:val="%1."/>
+      <w:lvlJc w:val="left"/>
+      <w:pPr>
+        <w:tabs>
+          <w:tab w:val="num" w:pos="360"/>
+        </w:tabs>
+        <w:ind w:left="360" w:hanging="360"/>
+      </w:pPr>
+    </w:lvl>
+  </w:abstractNum>
+  <w:abstractNum w:abstractNumId="11" w15:restartNumberingAfterBreak="0">
+    <w:nsid w:val="FFFFFF89"/>
+    <w:multiLevelType w:val="singleLevel"/>
+    <w:tmpl w:val="C07CFBE4"/>
+    <w:lvl w:ilvl="0">
+      <w:start w:val="1"/>
+      <w:numFmt w:val="bullet"/>
+      <w:lvlText w:val=""/>
+      <w:lvlJc w:val="left"/>
+      <w:pPr>
+        <w:tabs>
+          <w:tab w:val="num" w:pos="360"/>
+        </w:tabs>
+        <w:ind w:left="360" w:hanging="360"/>
+      </w:pPr>
+      <w:rPr>
+        <w:rFonts w:ascii="Symbol" w:hAnsi="Symbol" w:hint="default"/>
+      </w:rPr>
+    </w:lvl>
+  </w:abstractNum>
+  <w:abstractNum w:abstractNumId="12" w15:restartNumberingAfterBreak="0">
     <w:nsid w:val="061200BD"/>
     <w:multiLevelType w:val="hybridMultilevel"/>
     <w:tmpl w:val="EEBC33CE"/>
@@ -1871,7 +2151,7 @@
       </w:rPr>
     </w:lvl>
   </w:abstractNum>
-  <w:abstractNum w:abstractNumId="3" w15:restartNumberingAfterBreak="0">
+  <w:abstractNum w:abstractNumId="13" w15:restartNumberingAfterBreak="0">
     <w:nsid w:val="591FA582"/>
     <w:multiLevelType w:val="multilevel"/>
     <w:tmpl w:val="57281B16"/>
@@ -1963,7 +2243,7 @@
       <w:lvlJc w:val="left"/>
     </w:lvl>
   </w:abstractNum>
-  <w:abstractNum w:abstractNumId="4" w15:restartNumberingAfterBreak="0">
+  <w:abstractNum w:abstractNumId="14" w15:restartNumberingAfterBreak="0">
     <w:nsid w:val="594669FA"/>
     <w:multiLevelType w:val="multilevel"/>
     <w:tmpl w:val="9D88E928"/>
@@ -2055,7 +2335,7 @@
       <w:lvlJc w:val="left"/>
     </w:lvl>
   </w:abstractNum>
-  <w:abstractNum w:abstractNumId="5" w15:restartNumberingAfterBreak="0">
+  <w:abstractNum w:abstractNumId="15" w15:restartNumberingAfterBreak="0">
     <w:nsid w:val="5E1A6106"/>
     <w:multiLevelType w:val="hybridMultilevel"/>
     <w:tmpl w:val="D95EA282"/>
@@ -2175,15 +2455,45 @@
     <w:abstractNumId w:val="0"/>
   </w:num>
   <w:num w:numId="3">
+    <w:abstractNumId w:val="14"/>
+  </w:num>
+  <w:num w:numId="4">
+    <w:abstractNumId w:val="13"/>
+  </w:num>
+  <w:num w:numId="5">
+    <w:abstractNumId w:val="15"/>
+  </w:num>
+  <w:num w:numId="6">
+    <w:abstractNumId w:val="12"/>
+  </w:num>
+  <w:num w:numId="7">
+    <w:abstractNumId w:val="11"/>
+  </w:num>
+  <w:num w:numId="8">
+    <w:abstractNumId w:val="9"/>
+  </w:num>
+  <w:num w:numId="9">
+    <w:abstractNumId w:val="8"/>
+  </w:num>
+  <w:num w:numId="10">
+    <w:abstractNumId w:val="7"/>
+  </w:num>
+  <w:num w:numId="11">
+    <w:abstractNumId w:val="6"/>
+  </w:num>
+  <w:num w:numId="12">
+    <w:abstractNumId w:val="10"/>
+  </w:num>
+  <w:num w:numId="13">
+    <w:abstractNumId w:val="5"/>
+  </w:num>
+  <w:num w:numId="14">
     <w:abstractNumId w:val="4"/>
   </w:num>
-  <w:num w:numId="4">
+  <w:num w:numId="15">
     <w:abstractNumId w:val="3"/>
   </w:num>
-  <w:num w:numId="5">
-    <w:abstractNumId w:val="5"/>
-  </w:num>
-  <w:num w:numId="6">
+  <w:num w:numId="16">
     <w:abstractNumId w:val="2"/>
   </w:num>
 </w:numbering>
@@ -2661,6 +2971,7 @@
   <w:style w:type="character" w:default="1" w:styleId="DefaultParagraphFont">
     <w:name w:val="Default Paragraph Font"/>
     <w:uiPriority w:val="1"/>
+    <w:semiHidden/>
     <w:unhideWhenUsed/>
   </w:style>
   <w:style w:type="table" w:default="1" w:styleId="TableNormal">
@@ -2847,6 +3158,11 @@
   <w:style w:type="paragraph" w:customStyle="1" w:styleId="ImageCaption">
     <w:name w:val="Image Caption"/>
     <w:basedOn w:val="Caption"/>
+    <w:rsid w:val="008E5EBF"/>
+    <w:rPr>
+      <w:i w:val="0"/>
+      <w:iCs/>
+    </w:rPr>
   </w:style>
   <w:style w:type="paragraph" w:customStyle="1" w:styleId="Figure">
     <w:name w:val="Figure"/>

</xml_diff>

<commit_message>
forgot to actually add the new theme function. whoops!
</commit_message>
<xml_diff>
--- a/inst/rmd/refdoc_noaa_tech_memo.docx
+++ b/inst/rmd/refdoc_noaa_tech_memo.docx
@@ -1,6 +1,6 @@
 
 <file path=word/document.xml><?xml version="1.0" encoding="utf-8"?>
-<w:document xmlns:wpc="http://schemas.microsoft.com/office/word/2010/wordprocessingCanvas" xmlns:cx="http://schemas.microsoft.com/office/drawing/2014/chartex" xmlns:cx1="http://schemas.microsoft.com/office/drawing/2015/9/8/chartex" xmlns:cx2="http://schemas.microsoft.com/office/drawing/2015/10/21/chartex" xmlns:cx3="http://schemas.microsoft.com/office/drawing/2016/5/9/chartex" xmlns:cx4="http://schemas.microsoft.com/office/drawing/2016/5/10/chartex" xmlns:cx5="http://schemas.microsoft.com/office/drawing/2016/5/11/chartex" xmlns:cx6="http://schemas.microsoft.com/office/drawing/2016/5/12/chartex" xmlns:cx7="http://schemas.microsoft.com/office/drawing/2016/5/13/chartex" xmlns:cx8="http://schemas.microsoft.com/office/drawing/2016/5/14/chartex" xmlns:mc="http://schemas.openxmlformats.org/markup-compatibility/2006" xmlns:aink="http://schemas.microsoft.com/office/drawing/2016/ink" xmlns:am3d="http://schemas.microsoft.com/office/drawing/2017/model3d" xmlns:o="urn:schemas-microsoft-com:office:office" xmlns:r="http://schemas.openxmlformats.org/officeDocument/2006/relationships" xmlns:m="http://schemas.openxmlformats.org/officeDocument/2006/math" xmlns:v="urn:schemas-microsoft-com:vml" xmlns:wp14="http://schemas.microsoft.com/office/word/2010/wordprocessingDrawing" xmlns:wp="http://schemas.openxmlformats.org/drawingml/2006/wordprocessingDrawing" xmlns:w10="urn:schemas-microsoft-com:office:word" xmlns:w="http://schemas.openxmlformats.org/wordprocessingml/2006/main" xmlns:w14="http://schemas.microsoft.com/office/word/2010/wordml" xmlns:w15="http://schemas.microsoft.com/office/word/2012/wordml" xmlns:w16cex="http://schemas.microsoft.com/office/word/2018/wordml/cex" xmlns:w16cid="http://schemas.microsoft.com/office/word/2016/wordml/cid" xmlns:w16="http://schemas.microsoft.com/office/word/2018/wordml" xmlns:w16se="http://schemas.microsoft.com/office/word/2015/wordml/symex" xmlns:wpg="http://schemas.microsoft.com/office/word/2010/wordprocessingGroup" xmlns:wpi="http://schemas.microsoft.com/office/word/2010/wordprocessingInk" xmlns:wne="http://schemas.microsoft.com/office/word/2006/wordml" xmlns:wps="http://schemas.microsoft.com/office/word/2010/wordprocessingShape" mc:Ignorable="w14 w15 w16se w16cid w16 w16cex wp14">
+<w:document xmlns:wpc="http://schemas.microsoft.com/office/word/2010/wordprocessingCanvas" xmlns:cx="http://schemas.microsoft.com/office/drawing/2014/chartex" xmlns:cx1="http://schemas.microsoft.com/office/drawing/2015/9/8/chartex" xmlns:cx2="http://schemas.microsoft.com/office/drawing/2015/10/21/chartex" xmlns:cx3="http://schemas.microsoft.com/office/drawing/2016/5/9/chartex" xmlns:cx4="http://schemas.microsoft.com/office/drawing/2016/5/10/chartex" xmlns:cx5="http://schemas.microsoft.com/office/drawing/2016/5/11/chartex" xmlns:cx6="http://schemas.microsoft.com/office/drawing/2016/5/12/chartex" xmlns:cx7="http://schemas.microsoft.com/office/drawing/2016/5/13/chartex" xmlns:cx8="http://schemas.microsoft.com/office/drawing/2016/5/14/chartex" xmlns:mc="http://schemas.openxmlformats.org/markup-compatibility/2006" xmlns:aink="http://schemas.microsoft.com/office/drawing/2016/ink" xmlns:am3d="http://schemas.microsoft.com/office/drawing/2017/model3d" xmlns:o="urn:schemas-microsoft-com:office:office" xmlns:r="http://schemas.openxmlformats.org/officeDocument/2006/relationships" xmlns:m="http://schemas.openxmlformats.org/officeDocument/2006/math" xmlns:v="urn:schemas-microsoft-com:vml" xmlns:wp14="http://schemas.microsoft.com/office/word/2010/wordprocessingDrawing" xmlns:wp="http://schemas.openxmlformats.org/drawingml/2006/wordprocessingDrawing" xmlns:w10="urn:schemas-microsoft-com:office:word" xmlns:w="http://schemas.openxmlformats.org/wordprocessingml/2006/main" xmlns:w14="http://schemas.microsoft.com/office/word/2010/wordml" xmlns:w15="http://schemas.microsoft.com/office/word/2012/wordml" xmlns:w16cex="http://schemas.microsoft.com/office/word/2018/wordml/cex" xmlns:w16cid="http://schemas.microsoft.com/office/word/2016/wordml/cid" xmlns:w16="http://schemas.microsoft.com/office/word/2018/wordml" xmlns:w16sdtdh="http://schemas.microsoft.com/office/word/2020/wordml/sdtdatahash" xmlns:w16se="http://schemas.microsoft.com/office/word/2015/wordml/symex" xmlns:wpg="http://schemas.microsoft.com/office/word/2010/wordprocessingGroup" xmlns:wpi="http://schemas.microsoft.com/office/word/2010/wordprocessingInk" xmlns:wne="http://schemas.microsoft.com/office/word/2006/wordml" xmlns:wps="http://schemas.microsoft.com/office/word/2010/wordprocessingShape" mc:Ignorable="w14 w15 w16se w16cid w16 w16cex w16sdtdh wp14">
   <w:body>
     <w:p>
       <w:pPr>
@@ -492,6 +492,7 @@
         <w:pStyle w:val="Heading6"/>
       </w:pPr>
       <w:r>
+        <w:lastRenderedPageBreak/>
         <w:t>[H6]</w:t>
       </w:r>
     </w:p>
@@ -905,16 +906,16 @@
         <w:footnoteReference w:id="1"/>
       </w:r>
       <w:r>
-        <w:t xml:space="preserve"> Total annual trip expenditures were estimated at the state level by multiplying mean trip expenditures by the estimated number of adult trips in </w:t>
+        <w:t xml:space="preserve"> Total annual trip expenditures were estimated at the state level by multiplying mean trip expenditures by the estimated number of adult trips in each trip mode (for-hire, private boat, and shore) and adjusting by the CPI (consumer price index) to the current year. Total annual durable expenditures were estimated by multiplying mean durable expenditures by the estimated annual number of adult participants in the United States and adjusting by the CPI (consumer price index) to the current year.</w:t>
+      </w:r>
+    </w:p>
+    <w:p>
+      <w:r>
+        <w:t xml:space="preserve">Authors economic contributions or impacts of recreational fishing activities in the United States is based on spending by recreational anglers. Total annual trip expenditures were estimated at the state level by multiplying mean trip expenditures by the estimated number of adult trips in each trip mode (for-hire, private boat, and shore) and adjusting by the CPI (consumer price index) to </w:t>
       </w:r>
       <w:r>
         <w:lastRenderedPageBreak/>
-        <w:t>each trip mode (for-hire, private boat, and shore) and adjusting by the CPI (consumer price index) to the current year. Total annual durable expenditures were estimated by multiplying mean durable expenditures by the estimated annual number of adult participants in the United States and adjusting by the CPI (consumer price index) to the current year.</w:t>
-      </w:r>
-    </w:p>
-    <w:p>
-      <w:r>
-        <w:t>Authors economic contributions or impacts of recreational fishing activities in the United States is based on spending by recreational anglers. Total annual trip expenditures were estimated at the state level by multiplying mean trip expenditures by the estimated number of adult trips in each trip mode (for-hire, private boat, and shore) and adjusting by the CPI (consumer price index) to the current year. Total annual durable expenditures were estimated by multiplying mean durable expenditures by the estimated annual number of adult participants in the United States and adjusting by the CPI (consumer price index) to the current year.</w:t>
+        <w:t>the current year. Total annual durable expenditures were estimated by multiplying mean durable expenditures by the estimated annual number of adult participants in the United States and adjusting by the CPI (consumer price index) to the current year.</w:t>
       </w:r>
     </w:p>
     <w:p>
@@ -1314,7 +1315,6 @@
               <w:pStyle w:val="Compact"/>
             </w:pPr>
             <w:r>
-              <w:lastRenderedPageBreak/>
               <w:t>Total Durable Expenditures</w:t>
             </w:r>
           </w:p>
@@ -1463,6 +1463,7 @@
         <w:rPr>
           <w:noProof/>
         </w:rPr>
+        <w:lastRenderedPageBreak/>
         <w:drawing>
           <wp:inline distT="0" distB="0" distL="0" distR="0" wp14:anchorId="42C585E5" wp14:editId="2EAE742A">
             <wp:extent cx="4620126" cy="3696101"/>
@@ -1568,7 +1569,7 @@
 </file>
 
 <file path=word/endnotes.xml><?xml version="1.0" encoding="utf-8"?>
-<w:endnotes xmlns:wpc="http://schemas.microsoft.com/office/word/2010/wordprocessingCanvas" xmlns:cx="http://schemas.microsoft.com/office/drawing/2014/chartex" xmlns:cx1="http://schemas.microsoft.com/office/drawing/2015/9/8/chartex" xmlns:cx2="http://schemas.microsoft.com/office/drawing/2015/10/21/chartex" xmlns:cx3="http://schemas.microsoft.com/office/drawing/2016/5/9/chartex" xmlns:cx4="http://schemas.microsoft.com/office/drawing/2016/5/10/chartex" xmlns:cx5="http://schemas.microsoft.com/office/drawing/2016/5/11/chartex" xmlns:cx6="http://schemas.microsoft.com/office/drawing/2016/5/12/chartex" xmlns:cx7="http://schemas.microsoft.com/office/drawing/2016/5/13/chartex" xmlns:cx8="http://schemas.microsoft.com/office/drawing/2016/5/14/chartex" xmlns:mc="http://schemas.openxmlformats.org/markup-compatibility/2006" xmlns:aink="http://schemas.microsoft.com/office/drawing/2016/ink" xmlns:am3d="http://schemas.microsoft.com/office/drawing/2017/model3d" xmlns:o="urn:schemas-microsoft-com:office:office" xmlns:r="http://schemas.openxmlformats.org/officeDocument/2006/relationships" xmlns:m="http://schemas.openxmlformats.org/officeDocument/2006/math" xmlns:v="urn:schemas-microsoft-com:vml" xmlns:wp14="http://schemas.microsoft.com/office/word/2010/wordprocessingDrawing" xmlns:wp="http://schemas.openxmlformats.org/drawingml/2006/wordprocessingDrawing" xmlns:w10="urn:schemas-microsoft-com:office:word" xmlns:w="http://schemas.openxmlformats.org/wordprocessingml/2006/main" xmlns:w14="http://schemas.microsoft.com/office/word/2010/wordml" xmlns:w15="http://schemas.microsoft.com/office/word/2012/wordml" xmlns:w16cex="http://schemas.microsoft.com/office/word/2018/wordml/cex" xmlns:w16cid="http://schemas.microsoft.com/office/word/2016/wordml/cid" xmlns:w16="http://schemas.microsoft.com/office/word/2018/wordml" xmlns:w16se="http://schemas.microsoft.com/office/word/2015/wordml/symex" xmlns:wpg="http://schemas.microsoft.com/office/word/2010/wordprocessingGroup" xmlns:wpi="http://schemas.microsoft.com/office/word/2010/wordprocessingInk" xmlns:wne="http://schemas.microsoft.com/office/word/2006/wordml" xmlns:wps="http://schemas.microsoft.com/office/word/2010/wordprocessingShape" mc:Ignorable="w14 w15 w16se w16cid w16 w16cex wp14">
+<w:endnotes xmlns:wpc="http://schemas.microsoft.com/office/word/2010/wordprocessingCanvas" xmlns:cx="http://schemas.microsoft.com/office/drawing/2014/chartex" xmlns:cx1="http://schemas.microsoft.com/office/drawing/2015/9/8/chartex" xmlns:cx2="http://schemas.microsoft.com/office/drawing/2015/10/21/chartex" xmlns:cx3="http://schemas.microsoft.com/office/drawing/2016/5/9/chartex" xmlns:cx4="http://schemas.microsoft.com/office/drawing/2016/5/10/chartex" xmlns:cx5="http://schemas.microsoft.com/office/drawing/2016/5/11/chartex" xmlns:cx6="http://schemas.microsoft.com/office/drawing/2016/5/12/chartex" xmlns:cx7="http://schemas.microsoft.com/office/drawing/2016/5/13/chartex" xmlns:cx8="http://schemas.microsoft.com/office/drawing/2016/5/14/chartex" xmlns:mc="http://schemas.openxmlformats.org/markup-compatibility/2006" xmlns:aink="http://schemas.microsoft.com/office/drawing/2016/ink" xmlns:am3d="http://schemas.microsoft.com/office/drawing/2017/model3d" xmlns:o="urn:schemas-microsoft-com:office:office" xmlns:r="http://schemas.openxmlformats.org/officeDocument/2006/relationships" xmlns:m="http://schemas.openxmlformats.org/officeDocument/2006/math" xmlns:v="urn:schemas-microsoft-com:vml" xmlns:wp14="http://schemas.microsoft.com/office/word/2010/wordprocessingDrawing" xmlns:wp="http://schemas.openxmlformats.org/drawingml/2006/wordprocessingDrawing" xmlns:w10="urn:schemas-microsoft-com:office:word" xmlns:w="http://schemas.openxmlformats.org/wordprocessingml/2006/main" xmlns:w14="http://schemas.microsoft.com/office/word/2010/wordml" xmlns:w15="http://schemas.microsoft.com/office/word/2012/wordml" xmlns:w16cex="http://schemas.microsoft.com/office/word/2018/wordml/cex" xmlns:w16cid="http://schemas.microsoft.com/office/word/2016/wordml/cid" xmlns:w16="http://schemas.microsoft.com/office/word/2018/wordml" xmlns:w16sdtdh="http://schemas.microsoft.com/office/word/2020/wordml/sdtdatahash" xmlns:w16se="http://schemas.microsoft.com/office/word/2015/wordml/symex" xmlns:wpg="http://schemas.microsoft.com/office/word/2010/wordprocessingGroup" xmlns:wpi="http://schemas.microsoft.com/office/word/2010/wordprocessingInk" xmlns:wne="http://schemas.microsoft.com/office/word/2006/wordml" xmlns:wps="http://schemas.microsoft.com/office/word/2010/wordprocessingShape" mc:Ignorable="w14 w15 w16se w16cid w16 w16cex w16sdtdh wp14">
   <w:endnote w:type="separator" w:id="-1">
     <w:p>
       <w:r>
@@ -1587,7 +1588,7 @@
 </file>
 
 <file path=word/footnotes.xml><?xml version="1.0" encoding="utf-8"?>
-<w:footnotes xmlns:wpc="http://schemas.microsoft.com/office/word/2010/wordprocessingCanvas" xmlns:cx="http://schemas.microsoft.com/office/drawing/2014/chartex" xmlns:cx1="http://schemas.microsoft.com/office/drawing/2015/9/8/chartex" xmlns:cx2="http://schemas.microsoft.com/office/drawing/2015/10/21/chartex" xmlns:cx3="http://schemas.microsoft.com/office/drawing/2016/5/9/chartex" xmlns:cx4="http://schemas.microsoft.com/office/drawing/2016/5/10/chartex" xmlns:cx5="http://schemas.microsoft.com/office/drawing/2016/5/11/chartex" xmlns:cx6="http://schemas.microsoft.com/office/drawing/2016/5/12/chartex" xmlns:cx7="http://schemas.microsoft.com/office/drawing/2016/5/13/chartex" xmlns:cx8="http://schemas.microsoft.com/office/drawing/2016/5/14/chartex" xmlns:mc="http://schemas.openxmlformats.org/markup-compatibility/2006" xmlns:aink="http://schemas.microsoft.com/office/drawing/2016/ink" xmlns:am3d="http://schemas.microsoft.com/office/drawing/2017/model3d" xmlns:o="urn:schemas-microsoft-com:office:office" xmlns:r="http://schemas.openxmlformats.org/officeDocument/2006/relationships" xmlns:m="http://schemas.openxmlformats.org/officeDocument/2006/math" xmlns:v="urn:schemas-microsoft-com:vml" xmlns:wp14="http://schemas.microsoft.com/office/word/2010/wordprocessingDrawing" xmlns:wp="http://schemas.openxmlformats.org/drawingml/2006/wordprocessingDrawing" xmlns:w10="urn:schemas-microsoft-com:office:word" xmlns:w="http://schemas.openxmlformats.org/wordprocessingml/2006/main" xmlns:w14="http://schemas.microsoft.com/office/word/2010/wordml" xmlns:w15="http://schemas.microsoft.com/office/word/2012/wordml" xmlns:w16cex="http://schemas.microsoft.com/office/word/2018/wordml/cex" xmlns:w16cid="http://schemas.microsoft.com/office/word/2016/wordml/cid" xmlns:w16="http://schemas.microsoft.com/office/word/2018/wordml" xmlns:w16se="http://schemas.microsoft.com/office/word/2015/wordml/symex" xmlns:wpg="http://schemas.microsoft.com/office/word/2010/wordprocessingGroup" xmlns:wpi="http://schemas.microsoft.com/office/word/2010/wordprocessingInk" xmlns:wne="http://schemas.microsoft.com/office/word/2006/wordml" xmlns:wps="http://schemas.microsoft.com/office/word/2010/wordprocessingShape" mc:Ignorable="w14 w15 w16se w16cid w16 w16cex wp14">
+<w:footnotes xmlns:wpc="http://schemas.microsoft.com/office/word/2010/wordprocessingCanvas" xmlns:cx="http://schemas.microsoft.com/office/drawing/2014/chartex" xmlns:cx1="http://schemas.microsoft.com/office/drawing/2015/9/8/chartex" xmlns:cx2="http://schemas.microsoft.com/office/drawing/2015/10/21/chartex" xmlns:cx3="http://schemas.microsoft.com/office/drawing/2016/5/9/chartex" xmlns:cx4="http://schemas.microsoft.com/office/drawing/2016/5/10/chartex" xmlns:cx5="http://schemas.microsoft.com/office/drawing/2016/5/11/chartex" xmlns:cx6="http://schemas.microsoft.com/office/drawing/2016/5/12/chartex" xmlns:cx7="http://schemas.microsoft.com/office/drawing/2016/5/13/chartex" xmlns:cx8="http://schemas.microsoft.com/office/drawing/2016/5/14/chartex" xmlns:mc="http://schemas.openxmlformats.org/markup-compatibility/2006" xmlns:aink="http://schemas.microsoft.com/office/drawing/2016/ink" xmlns:am3d="http://schemas.microsoft.com/office/drawing/2017/model3d" xmlns:o="urn:schemas-microsoft-com:office:office" xmlns:r="http://schemas.openxmlformats.org/officeDocument/2006/relationships" xmlns:m="http://schemas.openxmlformats.org/officeDocument/2006/math" xmlns:v="urn:schemas-microsoft-com:vml" xmlns:wp14="http://schemas.microsoft.com/office/word/2010/wordprocessingDrawing" xmlns:wp="http://schemas.openxmlformats.org/drawingml/2006/wordprocessingDrawing" xmlns:w10="urn:schemas-microsoft-com:office:word" xmlns:w="http://schemas.openxmlformats.org/wordprocessingml/2006/main" xmlns:w14="http://schemas.microsoft.com/office/word/2010/wordml" xmlns:w15="http://schemas.microsoft.com/office/word/2012/wordml" xmlns:w16cex="http://schemas.microsoft.com/office/word/2018/wordml/cex" xmlns:w16cid="http://schemas.microsoft.com/office/word/2016/wordml/cid" xmlns:w16="http://schemas.microsoft.com/office/word/2018/wordml" xmlns:w16sdtdh="http://schemas.microsoft.com/office/word/2020/wordml/sdtdatahash" xmlns:w16se="http://schemas.microsoft.com/office/word/2015/wordml/symex" xmlns:wpg="http://schemas.microsoft.com/office/word/2010/wordprocessingGroup" xmlns:wpi="http://schemas.microsoft.com/office/word/2010/wordprocessingInk" xmlns:wne="http://schemas.microsoft.com/office/word/2006/wordml" xmlns:wps="http://schemas.microsoft.com/office/word/2010/wordprocessingShape" mc:Ignorable="w14 w15 w16se w16cid w16 w16cex w16sdtdh wp14">
   <w:footnote w:type="separator" w:id="-1">
     <w:p>
       <w:r>
@@ -1668,7 +1669,7 @@
 </file>
 
 <file path=word/numbering.xml><?xml version="1.0" encoding="utf-8"?>
-<w:numbering xmlns:wpc="http://schemas.microsoft.com/office/word/2010/wordprocessingCanvas" xmlns:cx="http://schemas.microsoft.com/office/drawing/2014/chartex" xmlns:cx1="http://schemas.microsoft.com/office/drawing/2015/9/8/chartex" xmlns:cx2="http://schemas.microsoft.com/office/drawing/2015/10/21/chartex" xmlns:cx3="http://schemas.microsoft.com/office/drawing/2016/5/9/chartex" xmlns:cx4="http://schemas.microsoft.com/office/drawing/2016/5/10/chartex" xmlns:cx5="http://schemas.microsoft.com/office/drawing/2016/5/11/chartex" xmlns:cx6="http://schemas.microsoft.com/office/drawing/2016/5/12/chartex" xmlns:cx7="http://schemas.microsoft.com/office/drawing/2016/5/13/chartex" xmlns:cx8="http://schemas.microsoft.com/office/drawing/2016/5/14/chartex" xmlns:mc="http://schemas.openxmlformats.org/markup-compatibility/2006" xmlns:aink="http://schemas.microsoft.com/office/drawing/2016/ink" xmlns:am3d="http://schemas.microsoft.com/office/drawing/2017/model3d" xmlns:o="urn:schemas-microsoft-com:office:office" xmlns:r="http://schemas.openxmlformats.org/officeDocument/2006/relationships" xmlns:m="http://schemas.openxmlformats.org/officeDocument/2006/math" xmlns:v="urn:schemas-microsoft-com:vml" xmlns:wp14="http://schemas.microsoft.com/office/word/2010/wordprocessingDrawing" xmlns:wp="http://schemas.openxmlformats.org/drawingml/2006/wordprocessingDrawing" xmlns:w10="urn:schemas-microsoft-com:office:word" xmlns:w="http://schemas.openxmlformats.org/wordprocessingml/2006/main" xmlns:w14="http://schemas.microsoft.com/office/word/2010/wordml" xmlns:w15="http://schemas.microsoft.com/office/word/2012/wordml" xmlns:w16cex="http://schemas.microsoft.com/office/word/2018/wordml/cex" xmlns:w16cid="http://schemas.microsoft.com/office/word/2016/wordml/cid" xmlns:w16="http://schemas.microsoft.com/office/word/2018/wordml" xmlns:w16se="http://schemas.microsoft.com/office/word/2015/wordml/symex" xmlns:wpg="http://schemas.microsoft.com/office/word/2010/wordprocessingGroup" xmlns:wpi="http://schemas.microsoft.com/office/word/2010/wordprocessingInk" xmlns:wne="http://schemas.microsoft.com/office/word/2006/wordml" xmlns:wps="http://schemas.microsoft.com/office/word/2010/wordprocessingShape" mc:Ignorable="w14 w15 w16se w16cid w16 w16cex wp14">
+<w:numbering xmlns:wpc="http://schemas.microsoft.com/office/word/2010/wordprocessingCanvas" xmlns:cx="http://schemas.microsoft.com/office/drawing/2014/chartex" xmlns:cx1="http://schemas.microsoft.com/office/drawing/2015/9/8/chartex" xmlns:cx2="http://schemas.microsoft.com/office/drawing/2015/10/21/chartex" xmlns:cx3="http://schemas.microsoft.com/office/drawing/2016/5/9/chartex" xmlns:cx4="http://schemas.microsoft.com/office/drawing/2016/5/10/chartex" xmlns:cx5="http://schemas.microsoft.com/office/drawing/2016/5/11/chartex" xmlns:cx6="http://schemas.microsoft.com/office/drawing/2016/5/12/chartex" xmlns:cx7="http://schemas.microsoft.com/office/drawing/2016/5/13/chartex" xmlns:cx8="http://schemas.microsoft.com/office/drawing/2016/5/14/chartex" xmlns:mc="http://schemas.openxmlformats.org/markup-compatibility/2006" xmlns:aink="http://schemas.microsoft.com/office/drawing/2016/ink" xmlns:am3d="http://schemas.microsoft.com/office/drawing/2017/model3d" xmlns:o="urn:schemas-microsoft-com:office:office" xmlns:r="http://schemas.openxmlformats.org/officeDocument/2006/relationships" xmlns:m="http://schemas.openxmlformats.org/officeDocument/2006/math" xmlns:v="urn:schemas-microsoft-com:vml" xmlns:wp14="http://schemas.microsoft.com/office/word/2010/wordprocessingDrawing" xmlns:wp="http://schemas.openxmlformats.org/drawingml/2006/wordprocessingDrawing" xmlns:w10="urn:schemas-microsoft-com:office:word" xmlns:w="http://schemas.openxmlformats.org/wordprocessingml/2006/main" xmlns:w14="http://schemas.microsoft.com/office/word/2010/wordml" xmlns:w15="http://schemas.microsoft.com/office/word/2012/wordml" xmlns:w16cex="http://schemas.microsoft.com/office/word/2018/wordml/cex" xmlns:w16cid="http://schemas.microsoft.com/office/word/2016/wordml/cid" xmlns:w16="http://schemas.microsoft.com/office/word/2018/wordml" xmlns:w16sdtdh="http://schemas.microsoft.com/office/word/2020/wordml/sdtdatahash" xmlns:w16se="http://schemas.microsoft.com/office/word/2015/wordml/symex" xmlns:wpg="http://schemas.microsoft.com/office/word/2010/wordprocessingGroup" xmlns:wpi="http://schemas.microsoft.com/office/word/2010/wordprocessingInk" xmlns:wne="http://schemas.microsoft.com/office/word/2006/wordml" xmlns:wps="http://schemas.microsoft.com/office/word/2010/wordprocessingShape" mc:Ignorable="w14 w15 w16se w16cid w16 w16cex w16sdtdh wp14">
   <w:abstractNum w:abstractNumId="0" w15:restartNumberingAfterBreak="0">
     <w:nsid w:val="ADCA4F7A"/>
     <w:multiLevelType w:val="multilevel"/>
@@ -2500,7 +2501,7 @@
 </file>
 
 <file path=word/styles.xml><?xml version="1.0" encoding="utf-8"?>
-<w:styles xmlns:mc="http://schemas.openxmlformats.org/markup-compatibility/2006" xmlns:r="http://schemas.openxmlformats.org/officeDocument/2006/relationships" xmlns:w="http://schemas.openxmlformats.org/wordprocessingml/2006/main" xmlns:w14="http://schemas.microsoft.com/office/word/2010/wordml" xmlns:w15="http://schemas.microsoft.com/office/word/2012/wordml" xmlns:w16cex="http://schemas.microsoft.com/office/word/2018/wordml/cex" xmlns:w16cid="http://schemas.microsoft.com/office/word/2016/wordml/cid" xmlns:w16="http://schemas.microsoft.com/office/word/2018/wordml" xmlns:w16se="http://schemas.microsoft.com/office/word/2015/wordml/symex" mc:Ignorable="w14 w15 w16se w16cid w16 w16cex">
+<w:styles xmlns:mc="http://schemas.openxmlformats.org/markup-compatibility/2006" xmlns:r="http://schemas.openxmlformats.org/officeDocument/2006/relationships" xmlns:w="http://schemas.openxmlformats.org/wordprocessingml/2006/main" xmlns:w14="http://schemas.microsoft.com/office/word/2010/wordml" xmlns:w15="http://schemas.microsoft.com/office/word/2012/wordml" xmlns:w16cex="http://schemas.microsoft.com/office/word/2018/wordml/cex" xmlns:w16cid="http://schemas.microsoft.com/office/word/2016/wordml/cid" xmlns:w16="http://schemas.microsoft.com/office/word/2018/wordml" xmlns:w16sdtdh="http://schemas.microsoft.com/office/word/2020/wordml/sdtdatahash" xmlns:w16se="http://schemas.microsoft.com/office/word/2015/wordml/symex" mc:Ignorable="w14 w15 w16se w16cid w16 w16cex w16sdtdh">
   <w:docDefaults>
     <w:rPrDefault>
       <w:rPr>
@@ -2957,8 +2958,9 @@
     <w:uiPriority w:val="9"/>
     <w:unhideWhenUsed/>
     <w:qFormat/>
-    <w:rsid w:val="005F0468"/>
+    <w:rsid w:val="000E0C25"/>
     <w:pPr>
+      <w:pageBreakBefore/>
       <w:outlineLvl w:val="5"/>
     </w:pPr>
     <w:rPr>

</xml_diff>